<commit_message>
Added XP Values for 3rd Sprint
</commit_message>
<xml_diff>
--- a/Week3/Week3_XP_Values.docx
+++ b/Week3/Week3_XP_Values.docx
@@ -105,6 +105,7 @@
             <w:tcW w:w="5110" w:type="dxa"/>
           </w:tcPr>
           <w:p>
+            <w:bookmarkStart w:id="0" w:name="_GoBack"/>
             <w:r>
               <w:t>The most important thing is that the code works</w:t>
             </w:r>
@@ -133,6 +134,7 @@
               <w:t>.</w:t>
             </w:r>
           </w:p>
+          <w:bookmarkEnd w:id="0"/>
           <w:p>
             <w:pPr>
               <w:jc w:val="both"/>
@@ -159,17 +161,33 @@
             <w:tcW w:w="2707" w:type="dxa"/>
           </w:tcPr>
           <w:p>
-            <w:proofErr w:type="spellStart"/>
             <w:r>
               <w:t>Akshatha</w:t>
             </w:r>
-            <w:proofErr w:type="spellEnd"/>
           </w:p>
         </w:tc>
         <w:tc>
           <w:tcPr>
             <w:tcW w:w="5110" w:type="dxa"/>
           </w:tcPr>
+          <w:p>
+            <w:pPr>
+              <w:jc w:val="both"/>
+              <w:rPr>
+                <w:rFonts w:ascii="Times New Roman" w:hAnsi="Times New Roman" w:cs="Times New Roman"/>
+                <w:sz w:val="24"/>
+                <w:szCs w:val="24"/>
+              </w:rPr>
+            </w:pPr>
+            <w:r>
+              <w:rPr>
+                <w:rFonts w:ascii="Times New Roman" w:hAnsi="Times New Roman" w:cs="Times New Roman"/>
+                <w:sz w:val="24"/>
+                <w:szCs w:val="24"/>
+              </w:rPr>
+              <w:t>I had organized Daily meeting of 2hr in this third Sprint. All team member collaborated with each other to discuss their ideas and problems. Communication regarding project was done through “Slack” group channel. Follow up was done to each team member to update their part of work to Github repository and regarding the current status of their work.</w:t>
+            </w:r>
+          </w:p>
           <w:p>
             <w:pPr>
               <w:jc w:val="both"/>
@@ -269,15 +287,7 @@
               <w:jc w:val="both"/>
             </w:pPr>
             <w:r>
-              <w:t xml:space="preserve">In the previous sprint we finished discussing and designing the </w:t>
-            </w:r>
-            <w:proofErr w:type="spellStart"/>
-            <w:r>
-              <w:t>RoboRunner</w:t>
-            </w:r>
-            <w:proofErr w:type="spellEnd"/>
-            <w:r>
-              <w:t>. I made sure everyone contributed and everyone</w:t>
+              <w:t>In the previous sprint we finished discussing and designing the RoboRunner. I made sure everyone contributed and everyone</w:t>
             </w:r>
             <w:r>
               <w:t>’s</w:t>
@@ -339,12 +349,7 @@
               <w:jc w:val="both"/>
             </w:pPr>
             <w:r>
-              <w:t>As we started the implementation in previous sprint, there were many road blocks as the implementation language we have used is C Sharpe which was not known to any of us. I encouraged all my team members to go ahead take up the online tutorials to get comforta</w:t>
-            </w:r>
-            <w:bookmarkStart w:id="0" w:name="_GoBack"/>
-            <w:bookmarkEnd w:id="0"/>
-            <w:r>
-              <w:t>ble. I also encouraged them to stick to the timelines and inform the other team members in case there is a technical difficulty.</w:t>
+              <w:t>As we started the implementation in previous sprint, there were many road blocks as the implementation language we have used is C Sharpe which was not known to any of us. I encouraged all my team members to go ahead take up the online tutorials to get comfortable. I also encouraged them to stick to the timelines and inform the other team members in case there is a technical difficulty.</w:t>
             </w:r>
           </w:p>
         </w:tc>
@@ -797,6 +802,7 @@
       <w:spacing w:after="0" w:line="240" w:lineRule="auto"/>
     </w:pPr>
     <w:tblPr>
+      <w:tblInd w:w="0" w:type="dxa"/>
       <w:tblBorders>
         <w:top w:val="single" w:sz="4" w:space="0" w:color="auto"/>
         <w:left w:val="single" w:sz="4" w:space="0" w:color="auto"/>
@@ -805,6 +811,12 @@
         <w:insideH w:val="single" w:sz="4" w:space="0" w:color="auto"/>
         <w:insideV w:val="single" w:sz="4" w:space="0" w:color="auto"/>
       </w:tblBorders>
+      <w:tblCellMar>
+        <w:top w:w="0" w:type="dxa"/>
+        <w:left w:w="108" w:type="dxa"/>
+        <w:bottom w:w="0" w:type="dxa"/>
+        <w:right w:w="108" w:type="dxa"/>
+      </w:tblCellMar>
     </w:tblPr>
   </w:style>
 </w:styles>

</xml_diff>